<commit_message>
2014 07 06   23:27
Exercício solicitado
</commit_message>
<xml_diff>
--- a/PCBim/Docs/PCBim.docx
+++ b/PCBim/Docs/PCBim.docx
@@ -7,6 +7,7 @@
         <w:spacing w:after="0" w:line="360" w:lineRule="auto"/>
         <w:rPr>
           <w:b/>
+          <w:color w:val="0070C0"/>
           <w:sz w:val="52"/>
           <w:szCs w:val="52"/>
           <w14:shadow w14:blurRad="69850" w14:dist="43180" w14:dir="5400000" w14:sx="0" w14:sy="0" w14:kx="0" w14:ky="0" w14:algn="none">
@@ -19,37 +20,12 @@
             <w14:prstDash w14:val="solid"/>
             <w14:round/>
           </w14:textOutline>
-          <w14:textFill>
-            <w14:gradFill>
-              <w14:gsLst>
-                <w14:gs w14:pos="0">
-                  <w14:schemeClr w14:val="accent6">
-                    <w14:shade w14:val="20000"/>
-                    <w14:satMod w14:val="200000"/>
-                  </w14:schemeClr>
-                </w14:gs>
-                <w14:gs w14:pos="78000">
-                  <w14:schemeClr w14:val="accent6">
-                    <w14:tint w14:val="90000"/>
-                    <w14:shade w14:val="89000"/>
-                    <w14:satMod w14:val="220000"/>
-                  </w14:schemeClr>
-                </w14:gs>
-                <w14:gs w14:pos="100000">
-                  <w14:schemeClr w14:val="accent6">
-                    <w14:tint w14:val="12000"/>
-                    <w14:satMod w14:val="255000"/>
-                  </w14:schemeClr>
-                </w14:gs>
-              </w14:gsLst>
-              <w14:lin w14:ang="5400000" w14:scaled="0"/>
-            </w14:gradFill>
-          </w14:textFill>
         </w:rPr>
       </w:pPr>
       <w:r>
         <w:rPr>
           <w:b/>
+          <w:color w:val="0070C0"/>
           <w:sz w:val="52"/>
           <w:szCs w:val="52"/>
           <w14:shadow w14:blurRad="69850" w14:dist="43180" w14:dir="5400000" w14:sx="0" w14:sy="0" w14:kx="0" w14:ky="0" w14:algn="none">
@@ -62,122 +38,8 @@
             <w14:prstDash w14:val="solid"/>
             <w14:round/>
           </w14:textOutline>
-          <w14:textFill>
-            <w14:gradFill>
-              <w14:gsLst>
-                <w14:gs w14:pos="0">
-                  <w14:schemeClr w14:val="accent6">
-                    <w14:shade w14:val="20000"/>
-                    <w14:satMod w14:val="200000"/>
-                  </w14:schemeClr>
-                </w14:gs>
-                <w14:gs w14:pos="78000">
-                  <w14:schemeClr w14:val="accent6">
-                    <w14:tint w14:val="90000"/>
-                    <w14:shade w14:val="89000"/>
-                    <w14:satMod w14:val="220000"/>
-                  </w14:schemeClr>
-                </w14:gs>
-                <w14:gs w14:pos="100000">
-                  <w14:schemeClr w14:val="accent6">
-                    <w14:tint w14:val="12000"/>
-                    <w14:satMod w14:val="255000"/>
-                  </w14:schemeClr>
-                </w14:gs>
-              </w14:gsLst>
-              <w14:lin w14:ang="5400000" w14:scaled="0"/>
-            </w14:gradFill>
-          </w14:textFill>
         </w:rPr>
         <w:t>PCBIM</w:t>
-      </w:r>
-    </w:p>
-    <w:p>
-      <w:pPr>
-        <w:spacing w:after="0" w:line="360" w:lineRule="auto"/>
-        <w:rPr>
-          <w:b/>
-          <w14:shadow w14:blurRad="69850" w14:dist="43180" w14:dir="5400000" w14:sx="0" w14:sy="0" w14:kx="0" w14:ky="0" w14:algn="none">
-            <w14:srgbClr w14:val="000000">
-              <w14:alpha w14:val="35000"/>
-            </w14:srgbClr>
-          </w14:shadow>
-          <w14:textOutline w14:w="952" w14:cap="flat" w14:cmpd="sng" w14:algn="ctr">
-            <w14:noFill/>
-            <w14:prstDash w14:val="solid"/>
-            <w14:round/>
-          </w14:textOutline>
-          <w14:textFill>
-            <w14:gradFill>
-              <w14:gsLst>
-                <w14:gs w14:pos="0">
-                  <w14:schemeClr w14:val="accent6">
-                    <w14:shade w14:val="20000"/>
-                    <w14:satMod w14:val="200000"/>
-                  </w14:schemeClr>
-                </w14:gs>
-                <w14:gs w14:pos="78000">
-                  <w14:schemeClr w14:val="accent6">
-                    <w14:tint w14:val="90000"/>
-                    <w14:shade w14:val="89000"/>
-                    <w14:satMod w14:val="220000"/>
-                  </w14:schemeClr>
-                </w14:gs>
-                <w14:gs w14:pos="100000">
-                  <w14:schemeClr w14:val="accent6">
-                    <w14:tint w14:val="12000"/>
-                    <w14:satMod w14:val="255000"/>
-                  </w14:schemeClr>
-                </w14:gs>
-              </w14:gsLst>
-              <w14:lin w14:ang="5400000" w14:scaled="0"/>
-            </w14:gradFill>
-          </w14:textFill>
-        </w:rPr>
-      </w:pPr>
-      <w:r>
-        <w:rPr>
-          <w:b/>
-          <w:sz w:val="28"/>
-          <w:szCs w:val="28"/>
-          <w14:shadow w14:blurRad="69850" w14:dist="43180" w14:dir="5400000" w14:sx="0" w14:sy="0" w14:kx="0" w14:ky="0" w14:algn="none">
-            <w14:srgbClr w14:val="000000">
-              <w14:alpha w14:val="35000"/>
-            </w14:srgbClr>
-          </w14:shadow>
-          <w14:textOutline w14:w="952" w14:cap="flat" w14:cmpd="sng" w14:algn="ctr">
-            <w14:noFill/>
-            <w14:prstDash w14:val="solid"/>
-            <w14:round/>
-          </w14:textOutline>
-          <w14:textFill>
-            <w14:gradFill>
-              <w14:gsLst>
-                <w14:gs w14:pos="0">
-                  <w14:schemeClr w14:val="accent6">
-                    <w14:shade w14:val="20000"/>
-                    <w14:satMod w14:val="200000"/>
-                  </w14:schemeClr>
-                </w14:gs>
-                <w14:gs w14:pos="78000">
-                  <w14:schemeClr w14:val="accent6">
-                    <w14:tint w14:val="90000"/>
-                    <w14:shade w14:val="89000"/>
-                    <w14:satMod w14:val="220000"/>
-                  </w14:schemeClr>
-                </w14:gs>
-                <w14:gs w14:pos="100000">
-                  <w14:schemeClr w14:val="accent6">
-                    <w14:tint w14:val="12000"/>
-                    <w14:satMod w14:val="255000"/>
-                  </w14:schemeClr>
-                </w14:gs>
-              </w14:gsLst>
-              <w14:lin w14:ang="5400000" w14:scaled="0"/>
-            </w14:gradFill>
-          </w14:textFill>
-        </w:rPr>
-        <w:t>Programa para execução de cálculos binomiais</w:t>
       </w:r>
     </w:p>
     <w:p>
@@ -202,15 +64,26 @@
       <w:pPr>
         <w:spacing w:after="0" w:line="360" w:lineRule="auto"/>
         <w:rPr>
+          <w:b/>
           <w:caps/>
         </w:rPr>
       </w:pPr>
       <w:r>
+        <w:rPr>
+          <w:b/>
+          <w:caps/>
+        </w:rPr>
+        <w:t>sumário</w:t>
+      </w:r>
+    </w:p>
+    <w:p>
+      <w:pPr>
+        <w:spacing w:after="0" w:line="360" w:lineRule="auto"/>
+        <w:jc w:val="both"/>
         <w:rPr>
           <w:caps/>
         </w:rPr>
-        <w:t>sumário</w:t>
-      </w:r>
+      </w:pPr>
     </w:p>
     <w:p>
       <w:pPr>
@@ -221,8 +94,6 @@
         </w:rPr>
       </w:pPr>
     </w:p>
-    <w:bookmarkStart w:id="0" w:name="_GoBack"/>
-    <w:bookmarkEnd w:id="0"/>
     <w:p>
       <w:pPr>
         <w:pStyle w:val="Sumrio1"/>
@@ -262,7 +133,7 @@
         </w:rPr>
         <w:fldChar w:fldCharType="separate"/>
       </w:r>
-      <w:hyperlink w:anchor="_Toc391632531" w:history="1">
+      <w:hyperlink w:anchor="_Toc392447314" w:history="1">
         <w:r>
           <w:rPr>
             <w:rStyle w:val="Hyperlink"/>
@@ -309,7 +180,7 @@
             <w:noProof/>
             <w:webHidden/>
           </w:rPr>
-          <w:instrText xml:space="preserve"> PAGEREF _Toc391632531 \h </w:instrText>
+          <w:instrText xml:space="preserve"> PAGEREF _Toc392447314 \h </w:instrText>
         </w:r>
         <w:r>
           <w:rPr>
@@ -358,7 +229,7 @@
           <w:lang w:eastAsia="pt-BR"/>
         </w:rPr>
       </w:pPr>
-      <w:hyperlink w:anchor="_Toc391632532" w:history="1">
+      <w:hyperlink w:anchor="_Toc392447315" w:history="1">
         <w:r>
           <w:rPr>
             <w:rStyle w:val="Hyperlink"/>
@@ -405,7 +276,7 @@
             <w:noProof/>
             <w:webHidden/>
           </w:rPr>
-          <w:instrText xml:space="preserve"> PAGEREF _Toc391632532 \h </w:instrText>
+          <w:instrText xml:space="preserve"> PAGEREF _Toc392447315 \h </w:instrText>
         </w:r>
         <w:r>
           <w:rPr>
@@ -454,7 +325,7 @@
           <w:lang w:eastAsia="pt-BR"/>
         </w:rPr>
       </w:pPr>
-      <w:hyperlink w:anchor="_Toc391632533" w:history="1">
+      <w:hyperlink w:anchor="_Toc392447316" w:history="1">
         <w:r>
           <w:rPr>
             <w:rStyle w:val="Hyperlink"/>
@@ -480,7 +351,7 @@
             <w:rStyle w:val="Hyperlink"/>
             <w:noProof/>
           </w:rPr>
-          <w:t>requisitos funcionais</w:t>
+          <w:t>diagrama de caso de uso</w:t>
         </w:r>
         <w:r>
           <w:rPr>
@@ -501,7 +372,7 @@
             <w:noProof/>
             <w:webHidden/>
           </w:rPr>
-          <w:instrText xml:space="preserve"> PAGEREF _Toc391632533 \h </w:instrText>
+          <w:instrText xml:space="preserve"> PAGEREF _Toc392447316 \h </w:instrText>
         </w:r>
         <w:r>
           <w:rPr>
@@ -521,7 +392,7 @@
             <w:noProof/>
             <w:webHidden/>
           </w:rPr>
-          <w:t>1</w:t>
+          <w:t>2</w:t>
         </w:r>
         <w:r>
           <w:rPr>
@@ -550,7 +421,7 @@
           <w:lang w:eastAsia="pt-BR"/>
         </w:rPr>
       </w:pPr>
-      <w:hyperlink w:anchor="_Toc391632534" w:history="1">
+      <w:hyperlink w:anchor="_Toc392447318" w:history="1">
         <w:r>
           <w:rPr>
             <w:rStyle w:val="Hyperlink"/>
@@ -576,7 +447,7 @@
             <w:rStyle w:val="Hyperlink"/>
             <w:noProof/>
           </w:rPr>
-          <w:t>requisitos não funcionais</w:t>
+          <w:t>requisitos funcionais</w:t>
         </w:r>
         <w:r>
           <w:rPr>
@@ -597,7 +468,7 @@
             <w:noProof/>
             <w:webHidden/>
           </w:rPr>
-          <w:instrText xml:space="preserve"> PAGEREF _Toc391632534 \h </w:instrText>
+          <w:instrText xml:space="preserve"> PAGEREF _Toc392447318 \h </w:instrText>
         </w:r>
         <w:r>
           <w:rPr>
@@ -646,7 +517,7 @@
           <w:lang w:eastAsia="pt-BR"/>
         </w:rPr>
       </w:pPr>
-      <w:hyperlink w:anchor="_Toc391632535" w:history="1">
+      <w:hyperlink w:anchor="_Toc392447319" w:history="1">
         <w:r>
           <w:rPr>
             <w:rStyle w:val="Hyperlink"/>
@@ -672,7 +543,7 @@
             <w:rStyle w:val="Hyperlink"/>
             <w:noProof/>
           </w:rPr>
-          <w:t>Conclusão</w:t>
+          <w:t>requisitos não funcionais</w:t>
         </w:r>
         <w:r>
           <w:rPr>
@@ -693,7 +564,7 @@
             <w:noProof/>
             <w:webHidden/>
           </w:rPr>
-          <w:instrText xml:space="preserve"> PAGEREF _Toc391632535 \h </w:instrText>
+          <w:instrText xml:space="preserve"> PAGEREF _Toc392447319 \h </w:instrText>
         </w:r>
         <w:r>
           <w:rPr>
@@ -713,7 +584,7 @@
             <w:noProof/>
             <w:webHidden/>
           </w:rPr>
-          <w:t>2</w:t>
+          <w:t>3</w:t>
         </w:r>
         <w:r>
           <w:rPr>
@@ -742,7 +613,7 @@
           <w:lang w:eastAsia="pt-BR"/>
         </w:rPr>
       </w:pPr>
-      <w:hyperlink w:anchor="_Toc391632536" w:history="1">
+      <w:hyperlink w:anchor="_Toc392447320" w:history="1">
         <w:r>
           <w:rPr>
             <w:rStyle w:val="Hyperlink"/>
@@ -768,7 +639,7 @@
             <w:rStyle w:val="Hyperlink"/>
             <w:noProof/>
           </w:rPr>
-          <w:t>Bibliografia</w:t>
+          <w:t>conclusão</w:t>
         </w:r>
         <w:r>
           <w:rPr>
@@ -789,7 +660,7 @@
             <w:noProof/>
             <w:webHidden/>
           </w:rPr>
-          <w:instrText xml:space="preserve"> PAGEREF _Toc391632536 \h </w:instrText>
+          <w:instrText xml:space="preserve"> PAGEREF _Toc392447320 \h </w:instrText>
         </w:r>
         <w:r>
           <w:rPr>
@@ -809,7 +680,103 @@
             <w:noProof/>
             <w:webHidden/>
           </w:rPr>
-          <w:t>2</w:t>
+          <w:t>3</w:t>
+        </w:r>
+        <w:r>
+          <w:rPr>
+            <w:noProof/>
+            <w:webHidden/>
+          </w:rPr>
+          <w:fldChar w:fldCharType="end"/>
+        </w:r>
+      </w:hyperlink>
+    </w:p>
+    <w:p>
+      <w:pPr>
+        <w:pStyle w:val="Sumrio1"/>
+        <w:tabs>
+          <w:tab w:val="left" w:pos="440"/>
+          <w:tab w:val="right" w:leader="dot" w:pos="8494"/>
+        </w:tabs>
+        <w:rPr>
+          <w:rFonts w:eastAsiaTheme="minorEastAsia" w:cstheme="minorBidi"/>
+          <w:b w:val="0"/>
+          <w:bCs w:val="0"/>
+          <w:caps w:val="0"/>
+          <w:noProof/>
+          <w:sz w:val="22"/>
+          <w:szCs w:val="22"/>
+          <w:lang w:eastAsia="pt-BR"/>
+        </w:rPr>
+      </w:pPr>
+      <w:hyperlink w:anchor="_Toc392447321" w:history="1">
+        <w:r>
+          <w:rPr>
+            <w:rStyle w:val="Hyperlink"/>
+            <w:noProof/>
+          </w:rPr>
+          <w:t>7.</w:t>
+        </w:r>
+        <w:r>
+          <w:rPr>
+            <w:rFonts w:eastAsiaTheme="minorEastAsia" w:cstheme="minorBidi"/>
+            <w:b w:val="0"/>
+            <w:bCs w:val="0"/>
+            <w:caps w:val="0"/>
+            <w:noProof/>
+            <w:sz w:val="22"/>
+            <w:szCs w:val="22"/>
+            <w:lang w:eastAsia="pt-BR"/>
+          </w:rPr>
+          <w:tab/>
+        </w:r>
+        <w:r>
+          <w:rPr>
+            <w:rStyle w:val="Hyperlink"/>
+            <w:noProof/>
+          </w:rPr>
+          <w:t>bibliografia</w:t>
+        </w:r>
+        <w:r>
+          <w:rPr>
+            <w:noProof/>
+            <w:webHidden/>
+          </w:rPr>
+          <w:tab/>
+        </w:r>
+        <w:r>
+          <w:rPr>
+            <w:noProof/>
+            <w:webHidden/>
+          </w:rPr>
+          <w:fldChar w:fldCharType="begin"/>
+        </w:r>
+        <w:r>
+          <w:rPr>
+            <w:noProof/>
+            <w:webHidden/>
+          </w:rPr>
+          <w:instrText xml:space="preserve"> PAGEREF _Toc392447321 \h </w:instrText>
+        </w:r>
+        <w:r>
+          <w:rPr>
+            <w:noProof/>
+            <w:webHidden/>
+          </w:rPr>
+        </w:r>
+        <w:r>
+          <w:rPr>
+            <w:noProof/>
+            <w:webHidden/>
+          </w:rPr>
+          <w:fldChar w:fldCharType="separate"/>
+        </w:r>
+        <w:r>
+          <w:rPr>
+            <w:noProof/>
+            <w:webHidden/>
+          </w:rPr>
+          <w:t>3</w:t>
         </w:r>
         <w:r>
           <w:rPr>
@@ -868,35 +835,33 @@
         <w:jc w:val="both"/>
         <w:outlineLvl w:val="0"/>
         <w:rPr>
+          <w:b/>
           <w:caps/>
         </w:rPr>
       </w:pPr>
-      <w:bookmarkStart w:id="1" w:name="_Toc391632531"/>
+      <w:bookmarkStart w:id="0" w:name="_Toc392447314"/>
       <w:r>
         <w:rPr>
+          <w:b/>
           <w:caps/>
         </w:rPr>
         <w:t>resumo</w:t>
       </w:r>
-      <w:bookmarkEnd w:id="1"/>
-    </w:p>
-    <w:p>
-      <w:pPr>
-        <w:ind w:firstLine="851"/>
-      </w:pPr>
-      <w:r>
-        <w:t xml:space="preserve">O Programa executa cálculos </w:t>
-      </w:r>
-      <w:proofErr w:type="gramStart"/>
-      <w:r>
-        <w:t>matemáticos de complexos voltado para os conceitos binomiais de Newton</w:t>
-      </w:r>
-      <w:proofErr w:type="gramEnd"/>
-      <w:r>
-        <w:t xml:space="preserve">. </w:t>
-      </w:r>
-    </w:p>
-    <w:p/>
+      <w:bookmarkEnd w:id="0"/>
+    </w:p>
+    <w:p>
+      <w:pPr>
+        <w:ind w:firstLine="708"/>
+      </w:pPr>
+    </w:p>
+    <w:p>
+      <w:pPr>
+        <w:ind w:firstLine="708"/>
+      </w:pPr>
+      <w:r>
+        <w:t>O Programa é voltado para cálculos matemáticos usando os conceitos binomiais de Newton.</w:t>
+      </w:r>
+    </w:p>
     <w:p/>
     <w:p>
       <w:pPr>
@@ -913,31 +878,26 @@
         <w:jc w:val="both"/>
         <w:outlineLvl w:val="0"/>
         <w:rPr>
+          <w:b/>
           <w:caps/>
         </w:rPr>
       </w:pPr>
-      <w:bookmarkStart w:id="2" w:name="_Toc391628651"/>
-      <w:bookmarkStart w:id="3" w:name="_Toc391632532"/>
+      <w:bookmarkStart w:id="1" w:name="_Toc391628651"/>
+      <w:bookmarkStart w:id="2" w:name="_Toc392447315"/>
       <w:r>
         <w:rPr>
+          <w:b/>
           <w:caps/>
         </w:rPr>
         <w:t>Introdução</w:t>
       </w:r>
+      <w:bookmarkEnd w:id="1"/>
       <w:bookmarkEnd w:id="2"/>
-      <w:bookmarkEnd w:id="3"/>
-    </w:p>
-    <w:p>
-      <w:pPr>
-        <w:tabs>
-          <w:tab w:val="left" w:pos="284"/>
-        </w:tabs>
-        <w:spacing w:after="0" w:line="360" w:lineRule="auto"/>
-        <w:jc w:val="both"/>
-        <w:outlineLvl w:val="0"/>
-        <w:rPr>
-          <w:caps/>
-        </w:rPr>
+    </w:p>
+    <w:p>
+      <w:pPr>
+        <w:spacing w:after="0" w:line="360" w:lineRule="auto"/>
+        <w:jc w:val="both"/>
       </w:pPr>
     </w:p>
     <w:p>
@@ -947,20 +907,55 @@
         <w:jc w:val="both"/>
       </w:pPr>
       <w:r>
-        <w:t>O programa de tem a finalidade de executar cálculos matemático</w:t>
-      </w:r>
-      <w:r>
-        <w:t>s</w:t>
-      </w:r>
-      <w:r>
-        <w:t xml:space="preserve"> complexos,</w:t>
-      </w:r>
-      <w:r>
-        <w:t xml:space="preserve"> voltar aos teoremas de Newton.</w:t>
-      </w:r>
-      <w:r>
-        <w:t xml:space="preserve"> </w:t>
-      </w:r>
+        <w:t xml:space="preserve">Como propósito principal, </w:t>
+      </w:r>
+      <w:r>
+        <w:t>este programa permite uma</w:t>
+      </w:r>
+      <w:r>
+        <w:t xml:space="preserve"> fácil </w:t>
+      </w:r>
+      <w:r>
+        <w:t>utilização dos teorema</w:t>
+      </w:r>
+      <w:r>
+        <w:t>s de Newton.</w:t>
+      </w:r>
+    </w:p>
+    <w:p>
+      <w:pPr>
+        <w:spacing w:after="0" w:line="360" w:lineRule="auto"/>
+        <w:ind w:firstLine="851"/>
+        <w:jc w:val="both"/>
+      </w:pPr>
+    </w:p>
+    <w:p>
+      <w:pPr>
+        <w:spacing w:after="0" w:line="360" w:lineRule="auto"/>
+        <w:ind w:firstLine="851"/>
+        <w:jc w:val="both"/>
+      </w:pPr>
+      <w:r>
+        <w:t>O projeto foi desenvolvido utilizando apenas um diagrama de Caso de Uso. Parece desnecessário, mas mesmo num exemplo simples, a organização está claramente demonstrada.</w:t>
+      </w:r>
+    </w:p>
+    <w:p>
+      <w:pPr>
+        <w:spacing w:after="0" w:line="360" w:lineRule="auto"/>
+        <w:jc w:val="both"/>
+      </w:pPr>
+    </w:p>
+    <w:p>
+      <w:pPr>
+        <w:spacing w:after="0" w:line="360" w:lineRule="auto"/>
+        <w:jc w:val="both"/>
+      </w:pPr>
+    </w:p>
+    <w:p>
+      <w:pPr>
+        <w:spacing w:after="0" w:line="360" w:lineRule="auto"/>
+        <w:jc w:val="both"/>
+      </w:pPr>
     </w:p>
     <w:p>
       <w:pPr>
@@ -989,171 +984,63 @@
         <w:jc w:val="both"/>
         <w:outlineLvl w:val="0"/>
         <w:rPr>
+          <w:b/>
           <w:caps/>
         </w:rPr>
       </w:pPr>
-      <w:bookmarkStart w:id="4" w:name="_Toc391632533"/>
+      <w:bookmarkStart w:id="3" w:name="_Toc392447316"/>
       <w:r>
         <w:rPr>
+          <w:b/>
           <w:caps/>
         </w:rPr>
-        <w:t>requisitos</w:t>
-      </w:r>
-      <w:r>
+        <w:lastRenderedPageBreak/>
+        <w:t>diagrama de caso de uso</w:t>
+      </w:r>
+      <w:bookmarkEnd w:id="3"/>
+    </w:p>
+    <w:p>
+      <w:pPr>
+        <w:pStyle w:val="PargrafodaLista"/>
+        <w:tabs>
+          <w:tab w:val="left" w:pos="284"/>
+        </w:tabs>
+        <w:spacing w:after="0" w:line="360" w:lineRule="auto"/>
+        <w:ind w:left="0"/>
+        <w:jc w:val="both"/>
+        <w:outlineLvl w:val="0"/>
         <w:rPr>
+          <w:b/>
           <w:caps/>
         </w:rPr>
-        <w:t xml:space="preserve"> funcionais</w:t>
-      </w:r>
-      <w:bookmarkEnd w:id="4"/>
-    </w:p>
-    <w:p>
-      <w:pPr>
-        <w:spacing w:after="0" w:line="360" w:lineRule="auto"/>
-        <w:ind w:firstLine="851"/>
-        <w:jc w:val="both"/>
-      </w:pPr>
-      <w:r>
-        <w:t xml:space="preserve">O </w:t>
-      </w:r>
-      <w:r>
-        <w:t xml:space="preserve">Programa para cálculos de binomiais tem a finalidade de auxiliar com cálculos </w:t>
-      </w:r>
-      <w:r>
-        <w:t>matemáticos complexos focados</w:t>
-      </w:r>
-      <w:r>
-        <w:t xml:space="preserve"> mais especificamente</w:t>
-      </w:r>
-      <w:r>
-        <w:t xml:space="preserve"> de Newton</w:t>
-      </w:r>
-      <w:sdt>
-        <w:sdtPr>
-          <w:id w:val="-27179082"/>
-          <w:citation/>
-        </w:sdtPr>
-        <w:sdtEndPr/>
-        <w:sdtContent>
-          <w:r>
-            <w:fldChar w:fldCharType="begin"/>
-          </w:r>
-          <w:r>
-            <w:instrText xml:space="preserve"> CITATION Gru14 \l 1046 </w:instrText>
-          </w:r>
-          <w:r>
-            <w:fldChar w:fldCharType="separate"/>
-          </w:r>
-          <w:r>
-            <w:rPr>
-              <w:noProof/>
-            </w:rPr>
-            <w:t xml:space="preserve"> (Virtuous, 2014)</w:t>
-          </w:r>
-          <w:r>
-            <w:fldChar w:fldCharType="end"/>
-          </w:r>
-        </w:sdtContent>
-      </w:sdt>
-      <w:r>
-        <w:t>.</w:t>
-      </w:r>
-    </w:p>
-    <w:p>
-      <w:pPr>
-        <w:spacing w:after="0" w:line="360" w:lineRule="auto"/>
-        <w:ind w:firstLine="851"/>
-        <w:jc w:val="both"/>
-      </w:pPr>
-      <w:r>
-        <w:t xml:space="preserve">O caso de uso demonstrado na </w:t>
-      </w:r>
-      <w:r>
+      </w:pPr>
+    </w:p>
+    <w:p>
+      <w:pPr>
+        <w:pStyle w:val="PargrafodaLista"/>
+        <w:tabs>
+          <w:tab w:val="left" w:pos="284"/>
+        </w:tabs>
+        <w:spacing w:after="0" w:line="360" w:lineRule="auto"/>
+        <w:ind w:left="0"/>
+        <w:jc w:val="both"/>
+        <w:outlineLvl w:val="0"/>
         <w:rPr>
-          <w:i/>
+          <w:b/>
+          <w:caps/>
         </w:rPr>
-        <w:t>figura 1</w:t>
-      </w:r>
-      <w:r>
-        <w:t xml:space="preserve"> espe</w:t>
-      </w:r>
-      <w:r>
-        <w:t xml:space="preserve">cifica o contexto funcional global de implementação do programa executado através de um usuário cadastrado para liberar o acesso, onde será disponibilizada uma tela com campos para o usuário digitar as grandezas e recebera </w:t>
-      </w:r>
-      <w:r>
-        <w:t>um retorno com todo</w:t>
-      </w:r>
-      <w:r>
-        <w:t>s o</w:t>
-      </w:r>
-      <w:r>
-        <w:t>s</w:t>
-      </w:r>
-      <w:r>
-        <w:t xml:space="preserve"> </w:t>
-      </w:r>
-      <w:r>
-        <w:t xml:space="preserve">resultados e o caminho de percorrido passo a </w:t>
-      </w:r>
-      <w:proofErr w:type="gramStart"/>
-      <w:r>
-        <w:t>passo</w:t>
-      </w:r>
-      <w:proofErr w:type="gramEnd"/>
-      <w:r>
-        <w:t xml:space="preserve"> </w:t>
-      </w:r>
-      <w:r>
-        <w:t xml:space="preserve">  </w:t>
-      </w:r>
-    </w:p>
-    <w:p>
-      <w:pPr>
-        <w:spacing w:after="0" w:line="360" w:lineRule="auto"/>
-        <w:ind w:firstLine="851"/>
-        <w:jc w:val="both"/>
-      </w:pPr>
-    </w:p>
-    <w:p>
-      <w:pPr>
-        <w:spacing w:after="0" w:line="360" w:lineRule="auto"/>
-        <w:jc w:val="both"/>
-      </w:pPr>
-    </w:p>
-    <w:p>
-      <w:pPr>
-        <w:pStyle w:val="Legenda"/>
-        <w:keepNext/>
-        <w:spacing w:after="0" w:line="360" w:lineRule="auto"/>
-        <w:jc w:val="both"/>
-      </w:pPr>
-      <w:r>
-        <w:t>Figura</w:t>
-      </w:r>
-      <w:fldSimple w:instr=" SEQ Figura \* ARABIC \s 1 ">
-        <w:r>
-          <w:rPr>
-            <w:noProof/>
-          </w:rPr>
-          <w:t>1</w:t>
-        </w:r>
-      </w:fldSimple>
-    </w:p>
-    <w:p>
-      <w:pPr>
-        <w:spacing w:after="0" w:line="360" w:lineRule="auto"/>
-        <w:jc w:val="both"/>
-      </w:pPr>
+      </w:pPr>
+      <w:bookmarkStart w:id="4" w:name="_Toc392447317"/>
       <w:r>
         <w:rPr>
           <w:noProof/>
           <w:lang w:eastAsia="pt-BR"/>
         </w:rPr>
         <w:drawing>
-          <wp:inline distT="0" distB="0" distL="0" distR="0" wp14:anchorId="686793B9" wp14:editId="689B032F">
-            <wp:extent cx="5448300" cy="2657475"/>
-            <wp:effectExtent l="0" t="0" r="0" b="9525"/>
-            <wp:docPr id="4" name="Imagem 4" descr="C:\Users\181100053\Documents\GitHub\Eng2_6M\PCBim\PCBinomial\Requisitos funcionais.jpg"/>
+          <wp:inline distT="0" distB="0" distL="0" distR="0" wp14:anchorId="02A1CF6B" wp14:editId="149EEE9A">
+            <wp:extent cx="5400040" cy="2633936"/>
+            <wp:effectExtent l="0" t="0" r="0" b="0"/>
+            <wp:docPr id="1" name="Imagem 1" descr="C:\Users\181100053\Documents\GitHub\Eng2_6M\PCBim\PCBinomial\Requisitos funcionais.jpg"/>
             <wp:cNvGraphicFramePr>
               <a:graphicFrameLocks xmlns:a="http://schemas.openxmlformats.org/drawingml/2006/main" noChangeAspect="1"/>
             </wp:cNvGraphicFramePr>
@@ -1182,7 +1069,7 @@
                   <pic:spPr bwMode="auto">
                     <a:xfrm>
                       <a:off x="0" y="0"/>
-                      <a:ext cx="5455709" cy="2661089"/>
+                      <a:ext cx="5400040" cy="2633936"/>
                     </a:xfrm>
                     <a:prstGeom prst="rect">
                       <a:avLst/>
@@ -1198,12 +1085,7 @@
           </wp:inline>
         </w:drawing>
       </w:r>
-    </w:p>
-    <w:p>
-      <w:pPr>
-        <w:spacing w:after="0" w:line="360" w:lineRule="auto"/>
-        <w:jc w:val="both"/>
-      </w:pPr>
+      <w:bookmarkEnd w:id="4"/>
     </w:p>
     <w:p>
       <w:pPr>
@@ -1220,45 +1102,220 @@
         <w:jc w:val="both"/>
         <w:outlineLvl w:val="0"/>
         <w:rPr>
+          <w:b/>
           <w:caps/>
         </w:rPr>
       </w:pPr>
-      <w:bookmarkStart w:id="5" w:name="_Toc391632534"/>
+      <w:bookmarkStart w:id="5" w:name="_Toc392447318"/>
       <w:r>
         <w:rPr>
+          <w:b/>
           <w:caps/>
         </w:rPr>
-        <w:t>requisitos</w:t>
-      </w:r>
-      <w:r>
+        <w:t>requisitos funcionais</w:t>
+      </w:r>
+      <w:bookmarkEnd w:id="5"/>
+    </w:p>
+    <w:p>
+      <w:pPr>
+        <w:pStyle w:val="PargrafodaLista"/>
+        <w:tabs>
+          <w:tab w:val="left" w:pos="284"/>
+        </w:tabs>
+        <w:spacing w:after="0" w:line="360" w:lineRule="auto"/>
+        <w:ind w:left="0"/>
+        <w:jc w:val="both"/>
+        <w:outlineLvl w:val="0"/>
         <w:rPr>
+          <w:b/>
           <w:caps/>
         </w:rPr>
-        <w:t xml:space="preserve"> não funcionais</w:t>
-      </w:r>
-      <w:bookmarkEnd w:id="5"/>
-    </w:p>
-    <w:p>
-      <w:pPr>
-        <w:spacing w:after="0" w:line="360" w:lineRule="auto"/>
-        <w:ind w:firstLine="851"/>
-        <w:jc w:val="both"/>
-      </w:pPr>
-      <w:r>
-        <w:t xml:space="preserve">O programa rodara em ambiente </w:t>
+      </w:pPr>
+    </w:p>
+    <w:p>
+      <w:pPr>
+        <w:spacing w:after="0" w:line="360" w:lineRule="auto"/>
+        <w:ind w:firstLine="708"/>
+        <w:jc w:val="both"/>
+      </w:pPr>
+      <w:r>
+        <w:t>O sistema oferece tela gráfica, ou seja, não modo texto, deixa</w:t>
+      </w:r>
+      <w:r>
+        <w:t>ndo exato o tamanho dos campos para</w:t>
+      </w:r>
+      <w:r>
+        <w:t xml:space="preserve"> serem preenchidos.</w:t>
+      </w:r>
+    </w:p>
+    <w:p>
+      <w:pPr>
+        <w:spacing w:after="0" w:line="360" w:lineRule="auto"/>
+        <w:ind w:firstLine="708"/>
+        <w:jc w:val="both"/>
+      </w:pPr>
+    </w:p>
+    <w:p>
+      <w:pPr>
+        <w:spacing w:after="0" w:line="360" w:lineRule="auto"/>
+        <w:ind w:firstLine="708"/>
+        <w:jc w:val="both"/>
+      </w:pPr>
+      <w:r>
+        <w:t>O usuário pode inserir qualquer tipo de dado, mesmo “</w:t>
       </w:r>
       <w:proofErr w:type="spellStart"/>
       <w:r>
-        <w:t>multi-plataforma</w:t>
+        <w:t>string</w:t>
       </w:r>
       <w:proofErr w:type="spellEnd"/>
       <w:r>
-        <w:t xml:space="preserve"> e dispositivos moveis como aplicativo a ser baixado.</w:t>
-      </w:r>
-    </w:p>
-    <w:p>
-      <w:pPr>
-        <w:spacing w:after="0" w:line="360" w:lineRule="auto"/>
+        <w:t>”, pois cabe a</w:t>
+      </w:r>
+      <w:r>
+        <w:t>o</w:t>
+      </w:r>
+      <w:r>
+        <w:t xml:space="preserve"> sistema verificar se a entrada é válida ou não.</w:t>
+      </w:r>
+    </w:p>
+    <w:p>
+      <w:pPr>
+        <w:spacing w:after="0" w:line="360" w:lineRule="auto"/>
+        <w:ind w:firstLine="708"/>
+        <w:jc w:val="both"/>
+      </w:pPr>
+    </w:p>
+    <w:p>
+      <w:pPr>
+        <w:spacing w:after="0" w:line="360" w:lineRule="auto"/>
+        <w:ind w:firstLine="708"/>
+        <w:jc w:val="both"/>
+      </w:pPr>
+      <w:r>
+        <w:t xml:space="preserve">A </w:t>
+      </w:r>
+      <w:r>
+        <w:t>digi</w:t>
+      </w:r>
+      <w:r>
+        <w:t>tação de novos</w:t>
+      </w:r>
+      <w:r>
+        <w:t xml:space="preserve"> valores </w:t>
+      </w:r>
+      <w:r>
+        <w:t xml:space="preserve">é permitida </w:t>
+      </w:r>
+      <w:r>
+        <w:t>sem a saída do sistema</w:t>
+      </w:r>
+      <w:r>
+        <w:t>, pois</w:t>
+      </w:r>
+      <w:r>
+        <w:t xml:space="preserve"> sempre </w:t>
+      </w:r>
+      <w:r>
+        <w:t xml:space="preserve">é </w:t>
+      </w:r>
+      <w:r>
+        <w:t>perguntado se o mesmo deve ser encerrado.</w:t>
+      </w:r>
+    </w:p>
+    <w:p>
+      <w:pPr>
+        <w:spacing w:after="0" w:line="360" w:lineRule="auto"/>
+        <w:ind w:firstLine="708"/>
+        <w:jc w:val="both"/>
+      </w:pPr>
+    </w:p>
+    <w:p>
+      <w:pPr>
+        <w:spacing w:after="0" w:line="360" w:lineRule="auto"/>
+        <w:ind w:firstLine="708"/>
+        <w:jc w:val="both"/>
+      </w:pPr>
+      <w:r>
+        <w:t>Cada nova entrada de dados</w:t>
+      </w:r>
+      <w:r>
+        <w:t xml:space="preserve"> </w:t>
+      </w:r>
+      <w:r>
+        <w:t>fica armazenada</w:t>
+      </w:r>
+      <w:r>
+        <w:t>, possibilitando busca futura dos valores inseridos.</w:t>
+      </w:r>
+    </w:p>
+    <w:p>
+      <w:pPr>
+        <w:spacing w:after="0" w:line="360" w:lineRule="auto"/>
+        <w:ind w:firstLine="708"/>
+        <w:jc w:val="both"/>
+      </w:pPr>
+    </w:p>
+    <w:p>
+      <w:pPr>
+        <w:spacing w:after="0" w:line="360" w:lineRule="auto"/>
+        <w:ind w:firstLine="708"/>
+        <w:jc w:val="both"/>
+      </w:pPr>
+    </w:p>
+    <w:p>
+      <w:pPr>
+        <w:spacing w:after="0" w:line="360" w:lineRule="auto"/>
+        <w:ind w:firstLine="708"/>
+        <w:jc w:val="both"/>
+      </w:pPr>
+    </w:p>
+    <w:p>
+      <w:pPr>
+        <w:spacing w:after="0" w:line="360" w:lineRule="auto"/>
+        <w:ind w:firstLine="708"/>
+        <w:jc w:val="both"/>
+      </w:pPr>
+    </w:p>
+    <w:p>
+      <w:pPr>
+        <w:spacing w:after="0" w:line="360" w:lineRule="auto"/>
+        <w:ind w:firstLine="708"/>
+        <w:jc w:val="both"/>
+      </w:pPr>
+    </w:p>
+    <w:p>
+      <w:pPr>
+        <w:spacing w:after="0" w:line="360" w:lineRule="auto"/>
+        <w:ind w:firstLine="708"/>
+        <w:jc w:val="both"/>
+      </w:pPr>
+    </w:p>
+    <w:p>
+      <w:pPr>
+        <w:spacing w:after="0" w:line="360" w:lineRule="auto"/>
+        <w:ind w:firstLine="708"/>
+        <w:jc w:val="both"/>
+      </w:pPr>
+    </w:p>
+    <w:p>
+      <w:pPr>
+        <w:spacing w:after="0" w:line="360" w:lineRule="auto"/>
+        <w:ind w:firstLine="708"/>
+        <w:jc w:val="both"/>
+      </w:pPr>
+    </w:p>
+    <w:p>
+      <w:pPr>
+        <w:spacing w:after="0" w:line="360" w:lineRule="auto"/>
+        <w:ind w:firstLine="708"/>
+        <w:jc w:val="both"/>
+      </w:pPr>
+    </w:p>
+    <w:p>
+      <w:pPr>
+        <w:spacing w:after="0" w:line="360" w:lineRule="auto"/>
+        <w:ind w:firstLine="708"/>
         <w:jc w:val="both"/>
       </w:pPr>
     </w:p>
@@ -1277,48 +1334,112 @@
         <w:jc w:val="both"/>
         <w:outlineLvl w:val="0"/>
         <w:rPr>
+          <w:b/>
           <w:caps/>
         </w:rPr>
       </w:pPr>
-      <w:bookmarkStart w:id="6" w:name="_Toc391628652"/>
-      <w:bookmarkStart w:id="7" w:name="_Toc391632535"/>
+      <w:bookmarkStart w:id="6" w:name="_Toc392447319"/>
       <w:r>
         <w:rPr>
+          <w:b/>
           <w:caps/>
         </w:rPr>
-        <w:t>Conclusão</w:t>
+        <w:lastRenderedPageBreak/>
+        <w:t>requisitos não funcionais</w:t>
       </w:r>
       <w:bookmarkEnd w:id="6"/>
-      <w:bookmarkEnd w:id="7"/>
-    </w:p>
-    <w:p>
-      <w:pPr>
-        <w:spacing w:after="0" w:line="360" w:lineRule="auto"/>
-        <w:ind w:firstLine="851"/>
-        <w:jc w:val="both"/>
-      </w:pPr>
-      <w:r>
-        <w:t xml:space="preserve">A </w:t>
-      </w:r>
-      <w:proofErr w:type="gramStart"/>
-      <w:r>
-        <w:t>implementação</w:t>
-      </w:r>
-      <w:proofErr w:type="gramEnd"/>
-      <w:r>
-        <w:t xml:space="preserve"> deste sistema permitiu que todos os envolvidos aprimorassem para um grau bem elevado os conhecimentos de nessa área da matemática.</w:t>
-      </w:r>
-    </w:p>
-    <w:p>
-      <w:pPr>
-        <w:spacing w:after="0" w:line="360" w:lineRule="auto"/>
-        <w:jc w:val="both"/>
-      </w:pPr>
-    </w:p>
-    <w:p>
-      <w:pPr>
-        <w:spacing w:after="0" w:line="360" w:lineRule="auto"/>
-        <w:jc w:val="both"/>
+    </w:p>
+    <w:p>
+      <w:pPr>
+        <w:pStyle w:val="PargrafodaLista"/>
+        <w:spacing w:after="0" w:line="360" w:lineRule="auto"/>
+        <w:jc w:val="both"/>
+      </w:pPr>
+    </w:p>
+    <w:p>
+      <w:pPr>
+        <w:spacing w:after="0" w:line="360" w:lineRule="auto"/>
+        <w:ind w:firstLine="708"/>
+        <w:jc w:val="both"/>
+      </w:pPr>
+      <w:r>
+        <w:t xml:space="preserve">Este sistema não apresenta qualquer critério de segurança, não existe </w:t>
+      </w:r>
+      <w:r>
+        <w:t xml:space="preserve">qualquer </w:t>
+      </w:r>
+      <w:r>
+        <w:t>necessidade.</w:t>
+      </w:r>
+    </w:p>
+    <w:p>
+      <w:pPr>
+        <w:spacing w:after="0" w:line="360" w:lineRule="auto"/>
+        <w:ind w:firstLine="708"/>
+        <w:jc w:val="both"/>
+      </w:pPr>
+    </w:p>
+    <w:p>
+      <w:pPr>
+        <w:spacing w:after="0" w:line="360" w:lineRule="auto"/>
+        <w:ind w:firstLine="708"/>
+        <w:jc w:val="both"/>
+      </w:pPr>
+      <w:r>
+        <w:t>Apresenta excelente desempenh</w:t>
+      </w:r>
+      <w:r>
+        <w:t>o, não tinha como ser diferente.</w:t>
+      </w:r>
+      <w:r>
+        <w:t xml:space="preserve"> </w:t>
+      </w:r>
+      <w:r>
+        <w:t>Pela baixa complexidade de cálculos, roda em qualquer processador com plataforma Windows.</w:t>
+      </w:r>
+    </w:p>
+    <w:p>
+      <w:pPr>
+        <w:spacing w:after="0" w:line="360" w:lineRule="auto"/>
+        <w:ind w:firstLine="708"/>
+        <w:jc w:val="both"/>
+      </w:pPr>
+    </w:p>
+    <w:p>
+      <w:pPr>
+        <w:spacing w:after="0" w:line="360" w:lineRule="auto"/>
+        <w:ind w:firstLine="708"/>
+        <w:jc w:val="both"/>
+      </w:pPr>
+      <w:r>
+        <w:t xml:space="preserve">Não roda em qualquer plataforma </w:t>
+      </w:r>
+      <w:proofErr w:type="spellStart"/>
+      <w:r>
+        <w:t>m</w:t>
+      </w:r>
+      <w:r>
+        <w:t>dos</w:t>
+      </w:r>
+      <w:proofErr w:type="spellEnd"/>
+      <w:r>
+        <w:t xml:space="preserve"> valores inseridos.</w:t>
+      </w:r>
+    </w:p>
+    <w:p>
+      <w:pPr>
+        <w:pStyle w:val="PargrafodaLista"/>
+        <w:tabs>
+          <w:tab w:val="left" w:pos="284"/>
+        </w:tabs>
+        <w:spacing w:after="0" w:line="360" w:lineRule="auto"/>
+        <w:ind w:left="0"/>
+        <w:jc w:val="both"/>
+        <w:outlineLvl w:val="0"/>
+        <w:rPr>
+          <w:b/>
+          <w:caps/>
+        </w:rPr>
       </w:pPr>
     </w:p>
     <w:p>
@@ -1336,25 +1457,105 @@
         <w:jc w:val="both"/>
         <w:outlineLvl w:val="0"/>
         <w:rPr>
+          <w:b/>
           <w:caps/>
         </w:rPr>
       </w:pPr>
-      <w:bookmarkStart w:id="8" w:name="_Toc391628654"/>
-      <w:bookmarkStart w:id="9" w:name="_Toc391632536"/>
+      <w:bookmarkStart w:id="7" w:name="_Toc392447320"/>
       <w:r>
         <w:rPr>
+          <w:b/>
           <w:caps/>
         </w:rPr>
-        <w:t>Bibliografia</w:t>
-      </w:r>
+        <w:t>conclusão</w:t>
+      </w:r>
+      <w:bookmarkEnd w:id="7"/>
+    </w:p>
+    <w:p>
+      <w:pPr>
+        <w:spacing w:after="0" w:line="360" w:lineRule="auto"/>
+        <w:ind w:firstLine="708"/>
+        <w:jc w:val="both"/>
+      </w:pPr>
+    </w:p>
+    <w:p>
+      <w:pPr>
+        <w:spacing w:after="0" w:line="360" w:lineRule="auto"/>
+        <w:ind w:firstLine="708"/>
+        <w:jc w:val="both"/>
+      </w:pPr>
+      <w:r>
+        <w:t>Seguindo regras da</w:t>
+      </w:r>
+      <w:bookmarkStart w:id="8" w:name="_GoBack"/>
       <w:bookmarkEnd w:id="8"/>
-      <w:bookmarkEnd w:id="9"/>
-      <w:r>
+      <w:r>
+        <w:t xml:space="preserve"> Engenharia de Software</w:t>
+      </w:r>
+      <w:r>
+        <w:t>, este projeto está</w:t>
+      </w:r>
+      <w:r>
+        <w:t xml:space="preserve"> totalmente compreensível, </w:t>
+      </w:r>
+      <w:r>
+        <w:t>mostra</w:t>
+      </w:r>
+      <w:r>
+        <w:t xml:space="preserve"> de forma clara todos os caminhos que o usuário pode seguir.</w:t>
+      </w:r>
+    </w:p>
+    <w:p>
+      <w:pPr>
+        <w:spacing w:after="0" w:line="360" w:lineRule="auto"/>
+        <w:ind w:firstLine="708"/>
+        <w:jc w:val="both"/>
+      </w:pPr>
+    </w:p>
+    <w:p>
+      <w:pPr>
+        <w:pStyle w:val="PargrafodaLista"/>
+        <w:numPr>
+          <w:ilvl w:val="0"/>
+          <w:numId w:val="3"/>
+        </w:numPr>
+        <w:tabs>
+          <w:tab w:val="left" w:pos="284"/>
+        </w:tabs>
+        <w:spacing w:after="0" w:line="360" w:lineRule="auto"/>
+        <w:ind w:left="0" w:firstLine="0"/>
+        <w:jc w:val="both"/>
+        <w:outlineLvl w:val="0"/>
         <w:rPr>
+          <w:b/>
           <w:caps/>
         </w:rPr>
-        <w:t xml:space="preserve"> </w:t>
-      </w:r>
+      </w:pPr>
+      <w:bookmarkStart w:id="9" w:name="_Toc392447321"/>
+      <w:r>
+        <w:rPr>
+          <w:b/>
+          <w:caps/>
+        </w:rPr>
+        <w:t>bibliografia</w:t>
+      </w:r>
+      <w:bookmarkEnd w:id="9"/>
+    </w:p>
+    <w:p>
+      <w:pPr>
+        <w:pStyle w:val="PargrafodaLista"/>
+        <w:tabs>
+          <w:tab w:val="left" w:pos="284"/>
+        </w:tabs>
+        <w:spacing w:after="0" w:line="360" w:lineRule="auto"/>
+        <w:ind w:left="0"/>
+        <w:jc w:val="both"/>
+        <w:outlineLvl w:val="0"/>
+        <w:rPr>
+          <w:b/>
+          <w:caps/>
+        </w:rPr>
+      </w:pPr>
     </w:p>
     <w:sdt>
       <w:sdtPr>
@@ -1373,7 +1574,6 @@
           </w:sdtPr>
           <w:sdtEndPr/>
           <w:sdtContent>
-            <w:p/>
             <w:p>
               <w:r>
                 <w:fldChar w:fldCharType="begin"/>
@@ -1407,42 +1607,6 @@
         </w:sdt>
       </w:sdtContent>
     </w:sdt>
-    <w:p>
-      <w:pPr>
-        <w:pStyle w:val="PargrafodaLista"/>
-        <w:tabs>
-          <w:tab w:val="left" w:pos="284"/>
-        </w:tabs>
-        <w:spacing w:after="0" w:line="360" w:lineRule="auto"/>
-        <w:ind w:left="0"/>
-        <w:jc w:val="both"/>
-        <w:outlineLvl w:val="0"/>
-      </w:pPr>
-    </w:p>
-    <w:p>
-      <w:pPr>
-        <w:pStyle w:val="PargrafodaLista"/>
-        <w:tabs>
-          <w:tab w:val="left" w:pos="284"/>
-        </w:tabs>
-        <w:spacing w:after="0" w:line="360" w:lineRule="auto"/>
-        <w:ind w:left="0"/>
-        <w:jc w:val="both"/>
-        <w:outlineLvl w:val="0"/>
-      </w:pPr>
-    </w:p>
-    <w:p>
-      <w:pPr>
-        <w:pStyle w:val="PargrafodaLista"/>
-        <w:tabs>
-          <w:tab w:val="left" w:pos="284"/>
-        </w:tabs>
-        <w:spacing w:after="0" w:line="360" w:lineRule="auto"/>
-        <w:ind w:left="0"/>
-        <w:jc w:val="both"/>
-        <w:outlineLvl w:val="0"/>
-      </w:pPr>
-    </w:p>
     <w:sectPr>
       <w:pgSz w:w="11906" w:h="16838"/>
       <w:pgMar w:top="1417" w:right="1701" w:bottom="1417" w:left="1701" w:header="708" w:footer="708" w:gutter="0"/>
@@ -4128,7 +4292,7 @@
 </file>
 
 <file path=customXml/itemProps1.xml><?xml version="1.0" encoding="utf-8"?>
-<ds:datastoreItem xmlns:ds="http://schemas.openxmlformats.org/officeDocument/2006/customXml" ds:itemID="{B8578F0D-6B9C-42E4-84A1-3B05B9243DBB}">
+<ds:datastoreItem xmlns:ds="http://schemas.openxmlformats.org/officeDocument/2006/customXml" ds:itemID="{28BFE253-EA9D-420D-8C94-F93FE349143A}">
   <ds:schemaRefs>
     <ds:schemaRef ds:uri="http://schemas.openxmlformats.org/officeDocument/2006/bibliography"/>
   </ds:schemaRefs>

</xml_diff>